<commit_message>
feat: Implementa gestão completa de Clientes e Setores
- Refatora o FAB do Dashboard para abrir um menu com a opção "Gerir Cadastros".
- Cria uma nova tela de Gestão com abas para listar Clientes e Setores.
- Implementa a funcionalidade de listar e deletar clientes e setores existentes.
- Conecta o FAB da tela de Gestão às telas de cadastro de novos clientes e setores.
- Atualiza a base de dados, DAOs e Repository para suportar as novas funcionalidades.
</commit_message>
<xml_diff>
--- a/Checklist.docx
+++ b/Checklist.docx
@@ -138,7 +138,7 @@
           <w:bCs/>
         </w:rPr>
         <w:pict w14:anchorId="028B0BE4">
-          <v:rect id="_x0000_i1108" style="width:0;height:1.5pt" o:hralign="center" o:hrstd="t" o:hr="t" fillcolor="#a0a0a0" stroked="f"/>
+          <v:rect id="_x0000_i1025" style="width:0;height:1.5pt" o:hralign="center" o:hrstd="t" o:hr="t" fillcolor="#a0a0a0" stroked="f"/>
         </w:pict>
       </w:r>
     </w:p>
@@ -355,7 +355,7 @@
           <w:bCs/>
         </w:rPr>
         <w:pict w14:anchorId="2B53E2ED">
-          <v:rect id="_x0000_i1109" style="width:0;height:1.5pt" o:hralign="center" o:hrstd="t" o:hr="t" fillcolor="#a0a0a0" stroked="f"/>
+          <v:rect id="_x0000_i1026" style="width:0;height:1.5pt" o:hralign="center" o:hrstd="t" o:hr="t" fillcolor="#a0a0a0" stroked="f"/>
         </w:pict>
       </w:r>
     </w:p>
@@ -634,7 +634,7 @@
           <w:bCs/>
         </w:rPr>
         <w:pict w14:anchorId="4C35614F">
-          <v:rect id="_x0000_i1110" style="width:0;height:1.5pt" o:hralign="center" o:hrstd="t" o:hr="t" fillcolor="#a0a0a0" stroked="f"/>
+          <v:rect id="_x0000_i1027" style="width:0;height:1.5pt" o:hralign="center" o:hrstd="t" o:hr="t" fillcolor="#a0a0a0" stroked="f"/>
         </w:pict>
       </w:r>
     </w:p>
@@ -721,7 +721,15 @@
           <w:bCs/>
         </w:rPr>
         <w:lastRenderedPageBreak/>
-        <w:t xml:space="preserve">🔲 Dentro de um jogo, cadastrar ingressos (lotes de compra). </w:t>
+        <w:t xml:space="preserve">✅ </w:t>
+      </w:r>
+      <w:r>
+        <w:rPr>
+          <w:rFonts w:ascii="Segoe UI Emoji" w:hAnsi="Segoe UI Emoji" w:cs="Segoe UI Emoji"/>
+          <w:b/>
+          <w:bCs/>
+        </w:rPr>
+        <w:t xml:space="preserve">Dentro de um jogo, cadastrar ingressos (lotes de compra). </w:t>
       </w:r>
     </w:p>
     <w:p>
@@ -807,7 +815,7 @@
           <w:bCs/>
         </w:rPr>
         <w:pict w14:anchorId="36E301EB">
-          <v:rect id="_x0000_i1111" style="width:0;height:1.5pt" o:hralign="center" o:hrstd="t" o:hr="t" fillcolor="#a0a0a0" stroked="f"/>
+          <v:rect id="_x0000_i1028" style="width:0;height:1.5pt" o:hralign="center" o:hrstd="t" o:hr="t" fillcolor="#a0a0a0" stroked="f"/>
         </w:pict>
       </w:r>
     </w:p>
@@ -1035,7 +1043,7 @@
           <w:bCs/>
         </w:rPr>
         <w:pict w14:anchorId="3DCD75A1">
-          <v:rect id="_x0000_i1112" style="width:0;height:1.5pt" o:hralign="center" o:hrstd="t" o:hr="t" fillcolor="#a0a0a0" stroked="f"/>
+          <v:rect id="_x0000_i1029" style="width:0;height:1.5pt" o:hralign="center" o:hrstd="t" o:hr="t" fillcolor="#a0a0a0" stroked="f"/>
         </w:pict>
       </w:r>
     </w:p>
@@ -1175,7 +1183,15 @@
           <w:b/>
           <w:bCs/>
         </w:rPr>
-        <w:t>🔲 Dentro da tela de detalhes, implementar a funcionalidade de cadastrar um lote de ingressos para aquele jogo.</w:t>
+        <w:t xml:space="preserve">✅ </w:t>
+      </w:r>
+      <w:r>
+        <w:rPr>
+          <w:rFonts w:ascii="Segoe UI Emoji" w:hAnsi="Segoe UI Emoji" w:cs="Segoe UI Emoji"/>
+          <w:b/>
+          <w:bCs/>
+        </w:rPr>
+        <w:t>Dentro da tela de detalhes, implementar a funcionalidade de cadastrar um lote de ingressos para aquele jogo.</w:t>
       </w:r>
     </w:p>
     <w:p>
@@ -1193,7 +1209,7 @@
           <w:bCs/>
         </w:rPr>
         <w:pict w14:anchorId="0E26727D">
-          <v:rect id="_x0000_i1113" style="width:0;height:1.5pt" o:hralign="center" o:hrstd="t" o:hr="t" fillcolor="#a0a0a0" stroked="f"/>
+          <v:rect id="_x0000_i1030" style="width:0;height:1.5pt" o:hralign="center" o:hrstd="t" o:hr="t" fillcolor="#a0a0a0" stroked="f"/>
         </w:pict>
       </w:r>
     </w:p>
@@ -1228,7 +1244,15 @@
           <w:b/>
           <w:bCs/>
         </w:rPr>
-        <w:t xml:space="preserve">🔲 Criar a tela de cadastro de cliente (globalmente, acessível talvez pelo Dashboard ou menu). </w:t>
+        <w:t xml:space="preserve">✅ </w:t>
+      </w:r>
+      <w:r>
+        <w:rPr>
+          <w:rFonts w:ascii="Segoe UI Emoji" w:hAnsi="Segoe UI Emoji" w:cs="Segoe UI Emoji"/>
+          <w:b/>
+          <w:bCs/>
+        </w:rPr>
+        <w:t xml:space="preserve">Criar a tela de cadastro de cliente (globalmente, acessível talvez pelo Dashboard ou menu). </w:t>
       </w:r>
     </w:p>
     <w:p>
@@ -1281,7 +1305,7 @@
           <w:bCs/>
         </w:rPr>
         <w:pict w14:anchorId="7402E672">
-          <v:rect id="_x0000_i1114" style="width:0;height:1.5pt" o:hralign="center" o:hrstd="t" o:hr="t" fillcolor="#a0a0a0" stroked="f"/>
+          <v:rect id="_x0000_i1031" style="width:0;height:1.5pt" o:hralign="center" o:hrstd="t" o:hr="t" fillcolor="#a0a0a0" stroked="f"/>
         </w:pict>
       </w:r>
     </w:p>
@@ -1351,7 +1375,7 @@
           <w:bCs/>
         </w:rPr>
         <w:pict w14:anchorId="2E4F96BB">
-          <v:rect id="_x0000_i1115" style="width:0;height:1.5pt" o:hralign="center" o:hrstd="t" o:hr="t" fillcolor="#a0a0a0" stroked="f"/>
+          <v:rect id="_x0000_i1032" style="width:0;height:1.5pt" o:hralign="center" o:hrstd="t" o:hr="t" fillcolor="#a0a0a0" stroked="f"/>
         </w:pict>
       </w:r>
     </w:p>

</xml_diff>

<commit_message>
feat: Implementa fluxo completo de visualização e edição de clientes
</commit_message>
<xml_diff>
--- a/Checklist.docx
+++ b/Checklist.docx
@@ -686,24 +686,40 @@
           <w:b/>
           <w:bCs/>
         </w:rPr>
-        <w:t xml:space="preserve">🔲 Cadastrar setores. </w:t>
-      </w:r>
-    </w:p>
-    <w:p>
-      <w:pPr>
-        <w:rPr>
-          <w:rFonts w:ascii="Segoe UI Emoji" w:hAnsi="Segoe UI Emoji" w:cs="Segoe UI Emoji"/>
-          <w:b/>
-          <w:bCs/>
-        </w:rPr>
-      </w:pPr>
-      <w:r>
-        <w:rPr>
-          <w:rFonts w:ascii="Segoe UI Emoji" w:hAnsi="Segoe UI Emoji" w:cs="Segoe UI Emoji"/>
-          <w:b/>
-          <w:bCs/>
-        </w:rPr>
-        <w:t xml:space="preserve">🔲 Cadastrar clientes. </w:t>
+        <w:t xml:space="preserve">✅ </w:t>
+      </w:r>
+      <w:r>
+        <w:rPr>
+          <w:rFonts w:ascii="Segoe UI Emoji" w:hAnsi="Segoe UI Emoji" w:cs="Segoe UI Emoji"/>
+          <w:b/>
+          <w:bCs/>
+        </w:rPr>
+        <w:t xml:space="preserve">Cadastrar setores. </w:t>
+      </w:r>
+    </w:p>
+    <w:p>
+      <w:pPr>
+        <w:rPr>
+          <w:rFonts w:ascii="Segoe UI Emoji" w:hAnsi="Segoe UI Emoji" w:cs="Segoe UI Emoji"/>
+          <w:b/>
+          <w:bCs/>
+        </w:rPr>
+      </w:pPr>
+      <w:r>
+        <w:rPr>
+          <w:rFonts w:ascii="Segoe UI Emoji" w:hAnsi="Segoe UI Emoji" w:cs="Segoe UI Emoji"/>
+          <w:b/>
+          <w:bCs/>
+        </w:rPr>
+        <w:t xml:space="preserve">✅ </w:t>
+      </w:r>
+      <w:r>
+        <w:rPr>
+          <w:rFonts w:ascii="Segoe UI Emoji" w:hAnsi="Segoe UI Emoji" w:cs="Segoe UI Emoji"/>
+          <w:b/>
+          <w:bCs/>
+        </w:rPr>
+        <w:t xml:space="preserve">Cadastrar clientes. </w:t>
       </w:r>
     </w:p>
     <w:p>
@@ -746,58 +762,90 @@
           <w:b/>
           <w:bCs/>
         </w:rPr>
-        <w:t xml:space="preserve">🔲 Dentro de um jogo, registrar uma venda. </w:t>
-      </w:r>
-    </w:p>
-    <w:p>
-      <w:pPr>
-        <w:rPr>
-          <w:rFonts w:ascii="Segoe UI Emoji" w:hAnsi="Segoe UI Emoji" w:cs="Segoe UI Emoji"/>
-          <w:b/>
-          <w:bCs/>
-        </w:rPr>
-      </w:pPr>
-      <w:r>
-        <w:rPr>
-          <w:rFonts w:ascii="Segoe UI Emoji" w:hAnsi="Segoe UI Emoji" w:cs="Segoe UI Emoji"/>
-          <w:b/>
-          <w:bCs/>
-        </w:rPr>
-        <w:t xml:space="preserve">🔲 Dentro de um jogo, marcar ingressos como entregues. </w:t>
-      </w:r>
-    </w:p>
-    <w:p>
-      <w:pPr>
-        <w:rPr>
-          <w:rFonts w:ascii="Segoe UI Emoji" w:hAnsi="Segoe UI Emoji" w:cs="Segoe UI Emoji"/>
-          <w:b/>
-          <w:bCs/>
-        </w:rPr>
-      </w:pPr>
-      <w:r>
-        <w:rPr>
-          <w:rFonts w:ascii="Segoe UI Emoji" w:hAnsi="Segoe UI Emoji" w:cs="Segoe UI Emoji"/>
-          <w:b/>
-          <w:bCs/>
-        </w:rPr>
-        <w:t xml:space="preserve">🔲 Ver lista de vendas pendentes por jogo. </w:t>
-      </w:r>
-    </w:p>
-    <w:p>
-      <w:pPr>
-        <w:rPr>
-          <w:rFonts w:ascii="Segoe UI Emoji" w:hAnsi="Segoe UI Emoji" w:cs="Segoe UI Emoji"/>
-          <w:b/>
-          <w:bCs/>
-        </w:rPr>
-      </w:pPr>
-      <w:r>
-        <w:rPr>
-          <w:rFonts w:ascii="Segoe UI Emoji" w:hAnsi="Segoe UI Emoji" w:cs="Segoe UI Emoji"/>
-          <w:b/>
-          <w:bCs/>
-        </w:rPr>
-        <w:t>🔲 Calcular total investido, vendido e lucro por jogo e geral.</w:t>
+        <w:t xml:space="preserve">✅ </w:t>
+      </w:r>
+      <w:r>
+        <w:rPr>
+          <w:rFonts w:ascii="Segoe UI Emoji" w:hAnsi="Segoe UI Emoji" w:cs="Segoe UI Emoji"/>
+          <w:b/>
+          <w:bCs/>
+        </w:rPr>
+        <w:t xml:space="preserve">Dentro de um jogo, registrar uma venda. </w:t>
+      </w:r>
+    </w:p>
+    <w:p>
+      <w:pPr>
+        <w:rPr>
+          <w:rFonts w:ascii="Segoe UI Emoji" w:hAnsi="Segoe UI Emoji" w:cs="Segoe UI Emoji"/>
+          <w:b/>
+          <w:bCs/>
+        </w:rPr>
+      </w:pPr>
+      <w:r>
+        <w:rPr>
+          <w:rFonts w:ascii="Segoe UI Emoji" w:hAnsi="Segoe UI Emoji" w:cs="Segoe UI Emoji"/>
+          <w:b/>
+          <w:bCs/>
+        </w:rPr>
+        <w:t xml:space="preserve">✅ </w:t>
+      </w:r>
+      <w:r>
+        <w:rPr>
+          <w:rFonts w:ascii="Segoe UI Emoji" w:hAnsi="Segoe UI Emoji" w:cs="Segoe UI Emoji"/>
+          <w:b/>
+          <w:bCs/>
+        </w:rPr>
+        <w:t xml:space="preserve">Dentro de um jogo, marcar ingressos como entregues. </w:t>
+      </w:r>
+    </w:p>
+    <w:p>
+      <w:pPr>
+        <w:rPr>
+          <w:rFonts w:ascii="Segoe UI Emoji" w:hAnsi="Segoe UI Emoji" w:cs="Segoe UI Emoji"/>
+          <w:b/>
+          <w:bCs/>
+        </w:rPr>
+      </w:pPr>
+      <w:r>
+        <w:rPr>
+          <w:rFonts w:ascii="Segoe UI Emoji" w:hAnsi="Segoe UI Emoji" w:cs="Segoe UI Emoji"/>
+          <w:b/>
+          <w:bCs/>
+        </w:rPr>
+        <w:t xml:space="preserve">✅ </w:t>
+      </w:r>
+      <w:r>
+        <w:rPr>
+          <w:rFonts w:ascii="Segoe UI Emoji" w:hAnsi="Segoe UI Emoji" w:cs="Segoe UI Emoji"/>
+          <w:b/>
+          <w:bCs/>
+        </w:rPr>
+        <w:t xml:space="preserve">Ver lista de vendas pendentes por jogo. </w:t>
+      </w:r>
+    </w:p>
+    <w:p>
+      <w:pPr>
+        <w:rPr>
+          <w:rFonts w:ascii="Segoe UI Emoji" w:hAnsi="Segoe UI Emoji" w:cs="Segoe UI Emoji"/>
+          <w:b/>
+          <w:bCs/>
+        </w:rPr>
+      </w:pPr>
+      <w:r>
+        <w:rPr>
+          <w:rFonts w:ascii="Segoe UI Emoji" w:hAnsi="Segoe UI Emoji" w:cs="Segoe UI Emoji"/>
+          <w:b/>
+          <w:bCs/>
+        </w:rPr>
+        <w:t xml:space="preserve">✅ </w:t>
+      </w:r>
+      <w:r>
+        <w:rPr>
+          <w:rFonts w:ascii="Segoe UI Emoji" w:hAnsi="Segoe UI Emoji" w:cs="Segoe UI Emoji"/>
+          <w:b/>
+          <w:bCs/>
+        </w:rPr>
+        <w:t>Calcular total investido, vendido e lucro por jogo e geral.</w:t>
       </w:r>
     </w:p>
     <w:p>
@@ -1269,7 +1317,15 @@
           <w:b/>
           <w:bCs/>
         </w:rPr>
-        <w:t xml:space="preserve">🔲 Dentro da "Tela de Detalhes do Jogo", implementar o registro de uma venda (associando um cliente a um ingresso). </w:t>
+        <w:t xml:space="preserve">✅ </w:t>
+      </w:r>
+      <w:r>
+        <w:rPr>
+          <w:rFonts w:ascii="Segoe UI Emoji" w:hAnsi="Segoe UI Emoji" w:cs="Segoe UI Emoji"/>
+          <w:b/>
+          <w:bCs/>
+        </w:rPr>
+        <w:t xml:space="preserve">Dentro da "Tela de Detalhes do Jogo", implementar o registro de uma venda (associando um cliente a um ingresso). </w:t>
       </w:r>
     </w:p>
     <w:p>
@@ -1287,7 +1343,15 @@
           <w:bCs/>
         </w:rPr>
         <w:lastRenderedPageBreak/>
-        <w:t>🔲 Implementar a funcionalidade de marcar a entrega.</w:t>
+        <w:t xml:space="preserve">✅ </w:t>
+      </w:r>
+      <w:r>
+        <w:rPr>
+          <w:rFonts w:ascii="Segoe UI Emoji" w:hAnsi="Segoe UI Emoji" w:cs="Segoe UI Emoji"/>
+          <w:b/>
+          <w:bCs/>
+        </w:rPr>
+        <w:t>Implementar a funcionalidade de marcar a entrega.</w:t>
       </w:r>
     </w:p>
     <w:p>
@@ -1340,7 +1404,15 @@
           <w:b/>
           <w:bCs/>
         </w:rPr>
-        <w:t xml:space="preserve">🔲 Implementar os filtros globais (mês/ano) na tela principal (Dashboard). </w:t>
+        <w:t xml:space="preserve">✅ </w:t>
+      </w:r>
+      <w:r>
+        <w:rPr>
+          <w:rFonts w:ascii="Segoe UI Emoji" w:hAnsi="Segoe UI Emoji" w:cs="Segoe UI Emoji"/>
+          <w:b/>
+          <w:bCs/>
+        </w:rPr>
+        <w:t xml:space="preserve">Implementar os filtros globais (mês/ano) na tela principal (Dashboard). </w:t>
       </w:r>
     </w:p>
     <w:p>
@@ -4144,6 +4216,7 @@
   <w:style w:type="character" w:default="1" w:styleId="Fontepargpadro">
     <w:name w:val="Default Paragraph Font"/>
     <w:uiPriority w:val="1"/>
+    <w:semiHidden/>
     <w:unhideWhenUsed/>
   </w:style>
   <w:style w:type="table" w:default="1" w:styleId="Tabelanormal">

</xml_diff>